<commit_message>
Fixed third practice exercise 2.1 Collection with questions
</commit_message>
<xml_diff>
--- a/src/main/java/laura/practices/third/geometricFigures/UML.docx
+++ b/src/main/java/laura/practices/third/geometricFigures/UML.docx
@@ -284,7 +284,7 @@
           </mc:Choice>
           <mc:Fallback>
             <w:pict>
-              <v:shapetype w14:anchorId="288437F9" id="_x0000_t5" coordsize="21600,21600" o:spt="5" adj="10800" path="m@0,l,21600r21600,xe">
+              <v:shapetype w14:anchorId="495F4673" id="_x0000_t5" coordsize="21600,21600" o:spt="5" adj="10800" path="m@0,l,21600r21600,xe">
                 <v:stroke joinstyle="miter"/>
                 <v:formulas>
                   <v:f eqn="val #0"/>
@@ -401,7 +401,7 @@
                 </mc:Choice>
                 <mc:Fallback>
                   <w:pict>
-                    <v:line w14:anchorId="03CC483B" id="Conector recto 2" o:spid="_x0000_s1026" style="position:absolute;flip:y;z-index:251659264;visibility:visible;mso-wrap-style:square;mso-wrap-distance-left:9pt;mso-wrap-distance-top:0;mso-wrap-distance-right:9pt;mso-wrap-distance-bottom:0;mso-position-horizontal:absolute;mso-position-horizontal-relative:text;mso-position-vertical:absolute;mso-position-vertical-relative:text" from="280.55pt,10.75pt" to="353.3pt,12.25pt" o:gfxdata="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" strokecolor="black [3200]" strokeweight=".5pt">
+                    <v:line w14:anchorId="7544DA99" id="Conector recto 2" o:spid="_x0000_s1026" style="position:absolute;flip:y;z-index:251659264;visibility:visible;mso-wrap-style:square;mso-wrap-distance-left:9pt;mso-wrap-distance-top:0;mso-wrap-distance-right:9pt;mso-wrap-distance-bottom:0;mso-position-horizontal:absolute;mso-position-horizontal-relative:text;mso-position-vertical:absolute;mso-position-vertical-relative:text" from="280.55pt,10.75pt" to="353.3pt,12.25pt" o:gfxdata="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" strokecolor="black [3200]" strokeweight=".5pt">
                       <v:stroke joinstyle="miter"/>
                     </v:line>
                   </w:pict>
@@ -660,7 +660,7 @@
           </mc:Choice>
           <mc:Fallback>
             <w:pict>
-              <v:line w14:anchorId="68CFBE5A" id="Conector recto 9" o:spid="_x0000_s1026" style="position:absolute;flip:y;z-index:251661312;visibility:visible;mso-wrap-style:square;mso-wrap-distance-left:9pt;mso-wrap-distance-top:0;mso-wrap-distance-right:9pt;mso-wrap-distance-bottom:0;mso-position-horizontal:absolute;mso-position-horizontal-relative:text;mso-position-vertical:absolute;mso-position-vertical-relative:text" from="131.65pt,9.35pt" to="132.6pt,43.9pt" o:gfxdata="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" strokecolor="black [3200]" strokeweight=".5pt">
+              <v:line w14:anchorId="0D98E9AF" id="Conector recto 9" o:spid="_x0000_s1026" style="position:absolute;flip:y;z-index:251661312;visibility:visible;mso-wrap-style:square;mso-wrap-distance-left:9pt;mso-wrap-distance-top:0;mso-wrap-distance-right:9pt;mso-wrap-distance-bottom:0;mso-position-horizontal:absolute;mso-position-horizontal-relative:text;mso-position-vertical:absolute;mso-position-vertical-relative:text" from="131.65pt,9.35pt" to="132.6pt,43.9pt" o:gfxdata="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" strokecolor="black [3200]" strokeweight=".5pt">
                 <v:stroke joinstyle="miter"/>
               </v:line>
             </w:pict>
@@ -935,7 +935,7 @@
           </mc:Choice>
           <mc:Fallback>
             <w:pict>
-              <v:line w14:anchorId="01AA8D87" id="Conector recto 10" o:spid="_x0000_s1026" style="position:absolute;flip:y;z-index:251660288;visibility:visible;mso-wrap-style:square;mso-width-percent:0;mso-height-percent:0;mso-wrap-distance-left:9pt;mso-wrap-distance-top:0;mso-wrap-distance-right:9pt;mso-wrap-distance-bottom:0;mso-position-horizontal:absolute;mso-position-horizontal-relative:text;mso-position-vertical:absolute;mso-position-vertical-relative:text;mso-width-percent:0;mso-height-percent:0;mso-width-relative:margin;mso-height-relative:margin" from="88.45pt,11.55pt" to="88.45pt,60.25pt" o:gfxdata="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" strokecolor="black [3200]" strokeweight=".5pt">
+              <v:line w14:anchorId="12777ADF" id="Conector recto 10" o:spid="_x0000_s1026" style="position:absolute;flip:y;z-index:251660288;visibility:visible;mso-wrap-style:square;mso-width-percent:0;mso-height-percent:0;mso-wrap-distance-left:9pt;mso-wrap-distance-top:0;mso-wrap-distance-right:9pt;mso-wrap-distance-bottom:0;mso-position-horizontal:absolute;mso-position-horizontal-relative:text;mso-position-vertical:absolute;mso-position-vertical-relative:text;mso-width-percent:0;mso-height-percent:0;mso-width-relative:margin;mso-height-relative:margin" from="88.45pt,11.55pt" to="88.45pt,60.25pt" o:gfxdata="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" strokecolor="black [3200]" strokeweight=".5pt">
                 <v:stroke joinstyle="miter"/>
               </v:line>
             </w:pict>
@@ -1008,7 +1008,7 @@
           </mc:Choice>
           <mc:Fallback>
             <w:pict>
-              <v:shape w14:anchorId="775B8AB6" id="Triángulo isósceles 7" o:spid="_x0000_s1026" type="#_x0000_t5" style="position:absolute;margin-left:84.65pt;margin-top:1.05pt;width:12pt;height:10.55pt;z-index:251662336;visibility:visible;mso-wrap-style:square;mso-wrap-distance-left:9pt;mso-wrap-distance-top:0;mso-wrap-distance-right:9pt;mso-wrap-distance-bottom:0;mso-position-horizontal:absolute;mso-position-horizontal-relative:text;mso-position-vertical:absolute;mso-position-vertical-relative:text;v-text-anchor:middle" o:gfxdata="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" fillcolor="white [3201]" strokecolor="black [3213]" strokeweight="1pt"/>
+              <v:shape w14:anchorId="6041FD5D" id="Triángulo isósceles 7" o:spid="_x0000_s1026" type="#_x0000_t5" style="position:absolute;margin-left:84.65pt;margin-top:1.05pt;width:12pt;height:10.55pt;z-index:251662336;visibility:visible;mso-wrap-style:square;mso-wrap-distance-left:9pt;mso-wrap-distance-top:0;mso-wrap-distance-right:9pt;mso-wrap-distance-bottom:0;mso-position-horizontal:absolute;mso-position-horizontal-relative:text;mso-position-vertical:absolute;mso-position-vertical-relative:text;v-text-anchor:middle" o:gfxdata="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" fillcolor="white [3201]" strokecolor="black [3213]" strokeweight="1pt"/>
             </w:pict>
           </mc:Fallback>
         </mc:AlternateContent>
@@ -1162,7 +1162,7 @@
                 </mc:Choice>
                 <mc:Fallback>
                   <w:pict>
-                    <v:shape w14:anchorId="7D571C29" id="Triángulo isósceles 5" o:spid="_x0000_s1026" type="#_x0000_t5" style="position:absolute;margin-left:126.9pt;margin-top:8.1pt;width:14.15pt;height:16.45pt;rotation:-90;z-index:251664384;visibility:visible;mso-wrap-style:square;mso-wrap-distance-left:9pt;mso-wrap-distance-top:0;mso-wrap-distance-right:9pt;mso-wrap-distance-bottom:0;mso-position-horizontal:absolute;mso-position-horizontal-relative:text;mso-position-vertical:absolute;mso-position-vertical-relative:text;v-text-anchor:middle" o:gfxdata="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" fillcolor="white [3201]" strokecolor="black [3213]" strokeweight="1pt"/>
+                    <v:shape w14:anchorId="005AEB0D" id="Triángulo isósceles 5" o:spid="_x0000_s1026" type="#_x0000_t5" style="position:absolute;margin-left:126.9pt;margin-top:8.1pt;width:14.15pt;height:16.45pt;rotation:-90;z-index:251664384;visibility:visible;mso-wrap-style:square;mso-wrap-distance-left:9pt;mso-wrap-distance-top:0;mso-wrap-distance-right:9pt;mso-wrap-distance-bottom:0;mso-position-horizontal:absolute;mso-position-horizontal-relative:text;mso-position-vertical:absolute;mso-position-vertical-relative:text;v-text-anchor:middle" o:gfxdata="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" fillcolor="white [3201]" strokecolor="black [3213]" strokeweight="1pt"/>
                   </w:pict>
                 </mc:Fallback>
               </mc:AlternateContent>
@@ -1468,7 +1468,7 @@
           </mc:Choice>
           <mc:Fallback>
             <w:pict>
-              <v:line w14:anchorId="5D0AC2D1" id="Conector recto 6" o:spid="_x0000_s1026" style="position:absolute;flip:y;z-index:251665408;visibility:visible;mso-wrap-style:square;mso-wrap-distance-left:9pt;mso-wrap-distance-top:0;mso-wrap-distance-right:9pt;mso-wrap-distance-bottom:0;mso-position-horizontal:absolute;mso-position-horizontal-relative:text;mso-position-vertical:absolute;mso-position-vertical-relative:text" from="147.95pt,16.65pt" to="235.85pt,17.35pt" o:gfxdata="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" strokecolor="black [3200]" strokeweight=".5pt">
+              <v:line w14:anchorId="559D3FFF" id="Conector recto 6" o:spid="_x0000_s1026" style="position:absolute;flip:y;z-index:251665408;visibility:visible;mso-wrap-style:square;mso-wrap-distance-left:9pt;mso-wrap-distance-top:0;mso-wrap-distance-right:9pt;mso-wrap-distance-bottom:0;mso-position-horizontal:absolute;mso-position-horizontal-relative:text;mso-position-vertical:absolute;mso-position-vertical-relative:text" from="147.95pt,16.65pt" to="235.85pt,17.35pt" o:gfxdata="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" strokecolor="black [3200]" strokeweight=".5pt">
                 <v:stroke joinstyle="miter"/>
               </v:line>
             </w:pict>
@@ -1500,46 +1500,6 @@
         <w:t xml:space="preserve">       </w:t>
       </w:r>
     </w:p>
-    <w:tbl>
-      <w:tblPr>
-        <w:tblStyle w:val="Tablaconcuadrcula"/>
-        <w:tblpPr w:leftFromText="180" w:rightFromText="180" w:vertAnchor="text" w:horzAnchor="page" w:tblpX="8806" w:tblpY="12066"/>
-        <w:tblW w:w="0" w:type="auto"/>
-        <w:tblLook w:val="04A0" w:firstRow="1" w:lastRow="0" w:firstColumn="1" w:lastColumn="0" w:noHBand="0" w:noVBand="1"/>
-      </w:tblPr>
-      <w:tblGrid>
-        <w:gridCol w:w="815"/>
-      </w:tblGrid>
-      <w:tr>
-        <w:tc>
-          <w:tcPr>
-            <w:tcW w:w="0" w:type="auto"/>
-          </w:tcPr>
-          <w:p>
-            <w:r>
-              <w:lastRenderedPageBreak/>
-              <w:t>Queen</w:t>
-            </w:r>
-          </w:p>
-        </w:tc>
-      </w:tr>
-      <w:tr>
-        <w:tc>
-          <w:tcPr>
-            <w:tcW w:w="0" w:type="auto"/>
-          </w:tcPr>
-          <w:p/>
-        </w:tc>
-      </w:tr>
-      <w:tr>
-        <w:tc>
-          <w:tcPr>
-            <w:tcW w:w="0" w:type="auto"/>
-          </w:tcPr>
-          <w:p/>
-        </w:tc>
-      </w:tr>
-    </w:tbl>
     <w:p>
       <w:pPr>
         <w:pStyle w:val="NormalWeb"/>
@@ -1563,6 +1523,7 @@
         <w:spacing w:after="0" w:line="240" w:lineRule="auto"/>
       </w:pPr>
       <w:r>
+        <w:lastRenderedPageBreak/>
         <w:t>Show the difference between a class and an object.</w:t>
       </w:r>
     </w:p>
@@ -1658,14 +1619,12 @@
         </w:rPr>
         <w:t xml:space="preserve">se y se </w:t>
       </w:r>
-      <w:proofErr w:type="spellStart"/>
-      <w:r>
-        <w:rPr>
-          <w:lang w:val="es-ES"/>
-        </w:rPr>
-        <w:t>envian</w:t>
-      </w:r>
-      <w:proofErr w:type="spellEnd"/>
+      <w:r>
+        <w:rPr>
+          <w:lang w:val="es-ES"/>
+        </w:rPr>
+        <w:t>envían</w:t>
+      </w:r>
       <w:r>
         <w:rPr>
           <w:lang w:val="es-ES"/>
@@ -1674,7 +1633,6 @@
       </w:r>
       <w:r>
         <w:rPr>
-          <w:u w:val="single"/>
           <w:lang w:val="es-ES"/>
         </w:rPr>
         <w:t>requiere</w:t>
@@ -1718,15 +1676,7 @@
         <w:rPr>
           <w:lang w:val="es-ES"/>
         </w:rPr>
-        <w:t>método Con</w:t>
-      </w:r>
-      <w:bookmarkStart w:id="0" w:name="_GoBack"/>
-      <w:bookmarkEnd w:id="0"/>
-      <w:r>
-        <w:rPr>
-          <w:lang w:val="es-ES"/>
-        </w:rPr>
-        <w:t>structor de la clase.</w:t>
+        <w:t>método Constructor de la clase.</w:t>
       </w:r>
     </w:p>
     <w:p>
@@ -1758,14 +1708,23 @@
     <w:p>
       <w:pPr>
         <w:pStyle w:val="NormalWeb"/>
-        <w:numPr>
-          <w:ilvl w:val="0"/>
-          <w:numId w:val="2"/>
-        </w:numPr>
         <w:spacing w:after="0" w:line="240" w:lineRule="auto"/>
-      </w:pPr>
-      <w:r>
-        <w:t>How do you express in Java that one class inherits from another?</w:t>
+        <w:ind w:left="360"/>
+        <w:rPr>
+          <w:lang w:val="es-ES"/>
+        </w:rPr>
+      </w:pPr>
+      <w:r>
+        <w:rPr>
+          <w:lang w:val="es-ES"/>
+        </w:rPr>
+        <w:t>R: L</w:t>
+      </w:r>
+      <w:r>
+        <w:rPr>
+          <w:lang w:val="es-ES"/>
+        </w:rPr>
+        <w:t>a herencia es una forma de reutilización de software en la que se crea una nueva clase absorbiendo los miembros de una clase existente, y se mejoran con nuevas capacidades, o con modificaciones en las capacidades existentes.</w:t>
       </w:r>
     </w:p>
     <w:p>
@@ -1778,7 +1737,37 @@
         <w:spacing w:after="0" w:line="240" w:lineRule="auto"/>
       </w:pPr>
       <w:r>
-        <w:t>Which methods of the superclass are visible from the subclasses?</w:t>
+        <w:t>How do you express in Java that one class inherits from another?</w:t>
+      </w:r>
+    </w:p>
+    <w:p>
+      <w:pPr>
+        <w:pStyle w:val="NormalWeb"/>
+        <w:spacing w:after="0" w:line="240" w:lineRule="auto"/>
+        <w:ind w:left="360"/>
+        <w:rPr>
+          <w:lang w:val="es-ES"/>
+        </w:rPr>
+      </w:pPr>
+      <w:r>
+        <w:rPr>
+          <w:lang w:val="es-ES"/>
+        </w:rPr>
+        <w:t xml:space="preserve">R: Con la palabra reservada: </w:t>
+      </w:r>
+      <w:proofErr w:type="spellStart"/>
+      <w:r>
+        <w:rPr>
+          <w:lang w:val="es-ES"/>
+        </w:rPr>
+        <w:t>extends</w:t>
+      </w:r>
+      <w:proofErr w:type="spellEnd"/>
+      <w:r>
+        <w:rPr>
+          <w:lang w:val="es-ES"/>
+        </w:rPr>
+        <w:t>.</w:t>
       </w:r>
     </w:p>
     <w:p>
@@ -1791,7 +1780,64 @@
         <w:spacing w:after="0" w:line="240" w:lineRule="auto"/>
       </w:pPr>
       <w:r>
-        <w:t>What is the meaning of method overriding?</w:t>
+        <w:t>Which methods of the superclass are visible from the subclasses?</w:t>
+      </w:r>
+    </w:p>
+    <w:p>
+      <w:pPr>
+        <w:pStyle w:val="NormalWeb"/>
+        <w:spacing w:after="0" w:line="240" w:lineRule="auto"/>
+        <w:ind w:left="360"/>
+        <w:rPr>
+          <w:lang w:val="es-ES"/>
+        </w:rPr>
+      </w:pPr>
+      <w:r>
+        <w:rPr>
+          <w:lang w:val="es-ES"/>
+        </w:rPr>
+        <w:t>R:</w:t>
+      </w:r>
+      <w:r>
+        <w:rPr>
+          <w:u w:val="single"/>
+          <w:lang w:val="es-ES"/>
+        </w:rPr>
+        <w:t xml:space="preserve"> </w:t>
+      </w:r>
+      <w:r>
+        <w:rPr>
+          <w:lang w:val="es-ES"/>
+        </w:rPr>
+        <w:t xml:space="preserve">Los que tienen modificadores de </w:t>
+      </w:r>
+      <w:proofErr w:type="spellStart"/>
+      <w:r>
+        <w:rPr>
+          <w:lang w:val="es-ES"/>
+        </w:rPr>
+        <w:t>accceso</w:t>
+      </w:r>
+      <w:proofErr w:type="spellEnd"/>
+      <w:r>
+        <w:rPr>
+          <w:lang w:val="es-ES"/>
+        </w:rPr>
+        <w:t xml:space="preserve"> públicos y </w:t>
+      </w:r>
+      <w:proofErr w:type="spellStart"/>
+      <w:r>
+        <w:rPr>
+          <w:lang w:val="es-ES"/>
+        </w:rPr>
+        <w:t>protected</w:t>
+      </w:r>
+      <w:proofErr w:type="spellEnd"/>
+      <w:r>
+        <w:rPr>
+          <w:lang w:val="es-ES"/>
+        </w:rPr>
+        <w:t>.</w:t>
       </w:r>
     </w:p>
     <w:p>
@@ -1804,29 +1850,70 @@
         <w:spacing w:after="0" w:line="240" w:lineRule="auto"/>
       </w:pPr>
       <w:r>
-        <w:t xml:space="preserve">Remember that, opposite to the rest of the methods of a class, </w:t>
-      </w:r>
-      <w:proofErr w:type="spellStart"/>
-      <w:r>
-        <w:t>subcalsses</w:t>
-      </w:r>
-      <w:proofErr w:type="spellEnd"/>
-      <w:r>
-        <w:t xml:space="preserve"> don’t automatically inherit constructors from the superclass, but they can be invoked by the use of </w:t>
-      </w:r>
-      <w:proofErr w:type="gramStart"/>
-      <w:r>
-        <w:t>super(</w:t>
-      </w:r>
-      <w:proofErr w:type="gramEnd"/>
-      <w:r>
-        <w:t>) keyword.</w:t>
+        <w:t>What is the meaning of method overriding?</w:t>
       </w:r>
     </w:p>
     <w:p>
       <w:pPr>
         <w:pStyle w:val="NormalWeb"/>
         <w:spacing w:after="0" w:line="240" w:lineRule="auto"/>
+        <w:ind w:left="360"/>
+        <w:rPr>
+          <w:lang w:val="es-ES"/>
+        </w:rPr>
+      </w:pPr>
+      <w:r>
+        <w:rPr>
+          <w:lang w:val="es-ES"/>
+        </w:rPr>
+        <w:t xml:space="preserve">R: Es </w:t>
+      </w:r>
+      <w:proofErr w:type="spellStart"/>
+      <w:r>
+        <w:rPr>
+          <w:lang w:val="es-ES"/>
+        </w:rPr>
+        <w:t>sobreeescribir</w:t>
+      </w:r>
+      <w:proofErr w:type="spellEnd"/>
+      <w:r>
+        <w:rPr>
+          <w:lang w:val="es-ES"/>
+        </w:rPr>
+        <w:t xml:space="preserve"> el método heredado de una superclase.</w:t>
+      </w:r>
+    </w:p>
+    <w:p>
+      <w:pPr>
+        <w:pStyle w:val="NormalWeb"/>
+        <w:numPr>
+          <w:ilvl w:val="0"/>
+          <w:numId w:val="2"/>
+        </w:numPr>
+        <w:spacing w:after="0" w:line="240" w:lineRule="auto"/>
+      </w:pPr>
+      <w:r>
+        <w:t>Remember that, opposite to the rest o</w:t>
+      </w:r>
+      <w:r>
+        <w:t>f the methods of a class, subcla</w:t>
+      </w:r>
+      <w:r>
+        <w:t xml:space="preserve">sses don’t automatically inherit constructors from the superclass, but they can be invoked by the use of </w:t>
+      </w:r>
+      <w:proofErr w:type="gramStart"/>
+      <w:r>
+        <w:t>super(</w:t>
+      </w:r>
+      <w:proofErr w:type="gramEnd"/>
+      <w:r>
+        <w:t>) keyword.</w:t>
+      </w:r>
+    </w:p>
+    <w:p>
+      <w:pPr>
+        <w:pStyle w:val="NormalWeb"/>
+        <w:spacing w:after="0" w:line="240" w:lineRule="auto"/>
       </w:pPr>
       <w:r>
         <w:rPr>
@@ -1835,12 +1922,8 @@
         </w:rPr>
         <w:t>Reference to interfaces</w:t>
       </w:r>
-    </w:p>
-    <w:p>
-      <w:pPr>
-        <w:pStyle w:val="NormalWeb"/>
-        <w:spacing w:after="0" w:line="240" w:lineRule="auto"/>
-      </w:pPr>
+      <w:bookmarkStart w:id="0" w:name="_GoBack"/>
+      <w:bookmarkEnd w:id="0"/>
     </w:p>
     <w:p>
       <w:pPr>

</xml_diff>

<commit_message>
Fixed checkstyle and added practice 4
</commit_message>
<xml_diff>
--- a/src/main/java/laura/practices/third/geometricFigures/UML.docx
+++ b/src/main/java/laura/practices/third/geometricFigures/UML.docx
@@ -689,10 +689,7 @@
             </w:pPr>
             <w:proofErr w:type="spellStart"/>
             <w:r>
-              <w:t>Geometric</w:t>
-            </w:r>
-            <w:r>
-              <w:t>Figure</w:t>
+              <w:t>GeometricFigure</w:t>
             </w:r>
             <w:proofErr w:type="spellEnd"/>
           </w:p>
@@ -710,10 +707,7 @@
           </w:p>
           <w:p>
             <w:r>
-              <w:t>+label</w:t>
-            </w:r>
-            <w:r>
-              <w:t>: String = ””</w:t>
+              <w:t>+label: String = ””</w:t>
             </w:r>
           </w:p>
           <w:p>
@@ -734,10 +728,7 @@
             </w:r>
             <w:proofErr w:type="spellStart"/>
             <w:r>
-              <w:t>get</w:t>
-            </w:r>
-            <w:r>
-              <w:t>Tag</w:t>
+              <w:t>getTag</w:t>
             </w:r>
             <w:proofErr w:type="spellEnd"/>
             <w:r>
@@ -762,10 +753,7 @@
             </w:r>
             <w:proofErr w:type="spellEnd"/>
             <w:r>
-              <w:t xml:space="preserve"> figure</w:t>
-            </w:r>
-            <w:r>
-              <w:t>): void</w:t>
+              <w:t xml:space="preserve"> figure): void</w:t>
             </w:r>
           </w:p>
           <w:p>
@@ -778,53 +766,41 @@
             </w:r>
             <w:proofErr w:type="spellEnd"/>
             <w:r>
+              <w:t>(String tag): void</w:t>
+            </w:r>
+          </w:p>
+          <w:p>
+            <w:r>
+              <w:t>+</w:t>
+            </w:r>
+            <w:proofErr w:type="spellStart"/>
+            <w:r>
+              <w:t>getLabel</w:t>
+            </w:r>
+            <w:proofErr w:type="spellEnd"/>
+            <w:r>
+              <w:t>(): void</w:t>
+            </w:r>
+          </w:p>
+          <w:p>
+            <w:r>
+              <w:t>+</w:t>
+            </w:r>
+            <w:proofErr w:type="spellStart"/>
+            <w:r>
+              <w:t>getArea</w:t>
+            </w:r>
+            <w:proofErr w:type="spellEnd"/>
+            <w:r>
               <w:t>(</w:t>
             </w:r>
-            <w:r>
-              <w:t>String tag</w:t>
-            </w:r>
-            <w:r>
-              <w:t>): void</w:t>
-            </w:r>
-          </w:p>
-          <w:p>
-            <w:r>
-              <w:t>+</w:t>
-            </w:r>
-            <w:proofErr w:type="spellStart"/>
-            <w:r>
-              <w:t>g</w:t>
-            </w:r>
-            <w:r>
-              <w:t>etLabel</w:t>
-            </w:r>
-            <w:proofErr w:type="spellEnd"/>
-            <w:r>
-              <w:t>(): void</w:t>
-            </w:r>
-          </w:p>
-          <w:p>
-            <w:r>
-              <w:t>+</w:t>
-            </w:r>
-            <w:proofErr w:type="spellStart"/>
-            <w:r>
-              <w:t>getArea</w:t>
-            </w:r>
-            <w:proofErr w:type="spellEnd"/>
-            <w:r>
-              <w:t>(</w:t>
-            </w:r>
             <w:proofErr w:type="spellStart"/>
             <w:r>
               <w:t>GeometricFigure</w:t>
             </w:r>
             <w:proofErr w:type="spellEnd"/>
             <w:r>
-              <w:t xml:space="preserve"> figure):</w:t>
-            </w:r>
-            <w:r>
-              <w:t xml:space="preserve"> double</w:t>
+              <w:t xml:space="preserve"> figure): double</w:t>
             </w:r>
           </w:p>
           <w:p>
@@ -1504,12 +1480,23 @@
       <w:pPr>
         <w:pStyle w:val="NormalWeb"/>
         <w:spacing w:after="0" w:line="240" w:lineRule="auto"/>
-      </w:pPr>
-      <w:r>
         <w:rPr>
           <w:b/>
           <w:bCs/>
         </w:rPr>
+      </w:pPr>
+    </w:p>
+    <w:p>
+      <w:pPr>
+        <w:pStyle w:val="NormalWeb"/>
+        <w:spacing w:after="0" w:line="240" w:lineRule="auto"/>
+      </w:pPr>
+      <w:r>
+        <w:rPr>
+          <w:b/>
+          <w:bCs/>
+        </w:rPr>
+        <w:lastRenderedPageBreak/>
         <w:t>The rectangle</w:t>
       </w:r>
     </w:p>
@@ -1523,7 +1510,6 @@
         <w:spacing w:after="0" w:line="240" w:lineRule="auto"/>
       </w:pPr>
       <w:r>
-        <w:lastRenderedPageBreak/>
         <w:t>Show the difference between a class and an object.</w:t>
       </w:r>
     </w:p>
@@ -1922,8 +1908,6 @@
         </w:rPr>
         <w:t>Reference to interfaces</w:t>
       </w:r>
-      <w:bookmarkStart w:id="0" w:name="_GoBack"/>
-      <w:bookmarkEnd w:id="0"/>
     </w:p>
     <w:p>
       <w:pPr>
@@ -1941,14 +1925,66 @@
     <w:p>
       <w:pPr>
         <w:pStyle w:val="NormalWeb"/>
-        <w:numPr>
-          <w:ilvl w:val="0"/>
-          <w:numId w:val="3"/>
-        </w:numPr>
-        <w:spacing w:after="0" w:line="240" w:lineRule="auto"/>
-      </w:pPr>
-      <w:r>
-        <w:t>Which type is the variable that references them?</w:t>
+        <w:spacing w:after="0" w:line="240" w:lineRule="auto"/>
+        <w:ind w:left="360"/>
+        <w:rPr>
+          <w:lang w:val="es-ES"/>
+        </w:rPr>
+      </w:pPr>
+      <w:r>
+        <w:rPr>
+          <w:lang w:val="es-ES"/>
+        </w:rPr>
+        <w:lastRenderedPageBreak/>
+        <w:t xml:space="preserve">R: </w:t>
+      </w:r>
+      <w:r>
+        <w:rPr>
+          <w:lang w:val="es-ES"/>
+        </w:rPr>
+        <w:t xml:space="preserve">Como la clase </w:t>
+      </w:r>
+      <w:proofErr w:type="spellStart"/>
+      <w:r>
+        <w:rPr>
+          <w:lang w:val="es-ES"/>
+        </w:rPr>
+        <w:t>Rectangle</w:t>
+      </w:r>
+      <w:proofErr w:type="spellEnd"/>
+      <w:r>
+        <w:rPr>
+          <w:lang w:val="es-ES"/>
+        </w:rPr>
+        <w:t xml:space="preserve"> implementa a la Interfaz </w:t>
+      </w:r>
+      <w:proofErr w:type="spellStart"/>
+      <w:r>
+        <w:rPr>
+          <w:lang w:val="es-ES"/>
+        </w:rPr>
+        <w:t>GeometricFigureTest</w:t>
+      </w:r>
+      <w:proofErr w:type="spellEnd"/>
+      <w:r>
+        <w:rPr>
+          <w:lang w:val="es-ES"/>
+        </w:rPr>
+        <w:t xml:space="preserve">, puede decirse que los objetos instanciados en la opción 1 y 2 son objetos </w:t>
+      </w:r>
+      <w:proofErr w:type="spellStart"/>
+      <w:r>
+        <w:rPr>
+          <w:lang w:val="es-ES"/>
+        </w:rPr>
+        <w:t>GeometricFigureTest</w:t>
+      </w:r>
+      <w:proofErr w:type="spellEnd"/>
+      <w:r>
+        <w:rPr>
+          <w:lang w:val="es-ES"/>
+        </w:rPr>
+        <w:t>.</w:t>
       </w:r>
     </w:p>
     <w:p>
@@ -1961,7 +1997,29 @@
         <w:spacing w:after="0" w:line="240" w:lineRule="auto"/>
       </w:pPr>
       <w:r>
-        <w:t>Which methods from superclass are visible from the subclass?</w:t>
+        <w:t>Which type is the variable that references them?</w:t>
+      </w:r>
+    </w:p>
+    <w:p>
+      <w:pPr>
+        <w:pStyle w:val="NormalWeb"/>
+        <w:spacing w:after="0" w:line="240" w:lineRule="auto"/>
+        <w:ind w:left="360"/>
+        <w:rPr>
+          <w:lang w:val="es-ES"/>
+        </w:rPr>
+      </w:pPr>
+      <w:r>
+        <w:rPr>
+          <w:lang w:val="es-ES"/>
+        </w:rPr>
+        <w:t xml:space="preserve">R: </w:t>
+      </w:r>
+      <w:r>
+        <w:rPr>
+          <w:lang w:val="es-ES"/>
+        </w:rPr>
+        <w:t>Una variable de tipo interfaz.</w:t>
       </w:r>
     </w:p>
     <w:p>
@@ -1974,6 +2032,55 @@
         <w:spacing w:after="0" w:line="240" w:lineRule="auto"/>
       </w:pPr>
       <w:r>
+        <w:t>Which methods from superclass are visible from the subclass?</w:t>
+      </w:r>
+    </w:p>
+    <w:p>
+      <w:pPr>
+        <w:pStyle w:val="NormalWeb"/>
+        <w:spacing w:after="0" w:line="240" w:lineRule="auto"/>
+        <w:ind w:left="360"/>
+        <w:rPr>
+          <w:lang w:val="es-ES"/>
+        </w:rPr>
+      </w:pPr>
+      <w:r>
+        <w:rPr>
+          <w:lang w:val="es-ES"/>
+        </w:rPr>
+        <w:t>R: Son visibles todos los m</w:t>
+      </w:r>
+      <w:r>
+        <w:rPr>
+          <w:lang w:val="es-ES"/>
+        </w:rPr>
+        <w:t xml:space="preserve">étodos con modificadores de acceso públicos y </w:t>
+      </w:r>
+      <w:proofErr w:type="spellStart"/>
+      <w:r>
+        <w:rPr>
+          <w:lang w:val="es-ES"/>
+        </w:rPr>
+        <w:t>protected</w:t>
+      </w:r>
+      <w:proofErr w:type="spellEnd"/>
+      <w:r>
+        <w:rPr>
+          <w:lang w:val="es-ES"/>
+        </w:rPr>
+        <w:t>.</w:t>
+      </w:r>
+    </w:p>
+    <w:p>
+      <w:pPr>
+        <w:pStyle w:val="NormalWeb"/>
+        <w:numPr>
+          <w:ilvl w:val="0"/>
+          <w:numId w:val="3"/>
+        </w:numPr>
+        <w:spacing w:after="0" w:line="240" w:lineRule="auto"/>
+      </w:pPr>
+      <w:r>
         <w:t xml:space="preserve">Can you use </w:t>
       </w:r>
       <w:r>
@@ -1991,12 +2098,49 @@
     </w:p>
     <w:p>
       <w:pPr>
+        <w:pStyle w:val="NormalWeb"/>
+        <w:spacing w:after="0" w:line="240" w:lineRule="auto"/>
+        <w:ind w:left="360"/>
+        <w:rPr>
+          <w:lang w:val="es-ES"/>
+        </w:rPr>
+      </w:pPr>
+      <w:r>
+        <w:rPr>
+          <w:lang w:val="es-ES"/>
+        </w:rPr>
+        <w:t xml:space="preserve">R: Si, porque generalmente una interfaz se usa </w:t>
+      </w:r>
+      <w:r>
+        <w:rPr>
+          <w:lang w:val="es-ES"/>
+        </w:rPr>
+        <w:t>cuando clases no relacionadas necesitan compartir métodos y constantes comunes. Esto permite que los</w:t>
+      </w:r>
+      <w:bookmarkStart w:id="0" w:name="_GoBack"/>
+      <w:bookmarkEnd w:id="0"/>
+      <w:r>
+        <w:rPr>
+          <w:lang w:val="es-ES"/>
+        </w:rPr>
+        <w:t xml:space="preserve"> objetos de clases no relacionadas se procesen en forma polimórfica.</w:t>
+      </w:r>
+    </w:p>
+    <w:p>
+      <w:pPr>
         <w:rPr>
           <w:b/>
-        </w:rPr>
-      </w:pPr>
-    </w:p>
-    <w:p/>
+          <w:lang w:val="es-ES"/>
+        </w:rPr>
+      </w:pPr>
+    </w:p>
+    <w:p>
+      <w:pPr>
+        <w:rPr>
+          <w:lang w:val="es-ES"/>
+        </w:rPr>
+      </w:pPr>
+    </w:p>
     <w:sectPr>
       <w:pgSz w:w="12240" w:h="15840"/>
       <w:pgMar w:top="1417" w:right="1701" w:bottom="1417" w:left="1701" w:header="708" w:footer="708" w:gutter="0"/>

</xml_diff>